<commit_message>
Solving not authorized error - Eclipse
Solving not authorized error in pushing update from Eclipse to GitHub using Personal access tokens from GitHub
</commit_message>
<xml_diff>
--- a/platform/documentation/Guideline.docx
+++ b/platform/documentation/Guideline.docx
@@ -1,19 +1,11 @@
 
 <file path=word/document.xml><?xml version="1.0" encoding="utf-8"?>
-<w:document xmlns:wpc="http://schemas.microsoft.com/office/word/2010/wordprocessingCanvas" xmlns:cx="http://schemas.microsoft.com/office/drawing/2014/chartex" xmlns:mc="http://schemas.openxmlformats.org/markup-compatibility/2006" xmlns:o="urn:schemas-microsoft-com:office:office" xmlns:r="http://schemas.openxmlformats.org/officeDocument/2006/relationships" xmlns:m="http://schemas.openxmlformats.org/officeDocument/2006/math" xmlns:v="urn:schemas-microsoft-com:vml" xmlns:wp14="http://schemas.microsoft.com/office/word/2010/wordprocessingDrawing" xmlns:wp="http://schemas.openxmlformats.org/drawingml/2006/wordprocessingDrawing" xmlns:w10="urn:schemas-microsoft-com:office:word" xmlns:w="http://schemas.openxmlformats.org/wordprocessingml/2006/main" xmlns:w14="http://schemas.microsoft.com/office/word/2010/wordml" xmlns:w15="http://schemas.microsoft.com/office/word/2012/wordml" xmlns:w16se="http://schemas.microsoft.com/office/word/2015/wordml/symex" xmlns:wpg="http://schemas.microsoft.com/office/word/2010/wordprocessingGroup" xmlns:wpi="http://schemas.microsoft.com/office/word/2010/wordprocessingInk" xmlns:wne="http://schemas.microsoft.com/office/word/2006/wordml" xmlns:wps="http://schemas.microsoft.com/office/word/2010/wordprocessingShape" mc:Ignorable="w14 w15 w16se wp14">
+<w:document xmlns:wpc="http://schemas.microsoft.com/office/word/2010/wordprocessingCanvas" xmlns:cx="http://schemas.microsoft.com/office/drawing/2014/chartex" xmlns:cx1="http://schemas.microsoft.com/office/drawing/2015/9/8/chartex" xmlns:cx2="http://schemas.microsoft.com/office/drawing/2015/10/21/chartex" xmlns:cx3="http://schemas.microsoft.com/office/drawing/2016/5/9/chartex" xmlns:cx4="http://schemas.microsoft.com/office/drawing/2016/5/10/chartex" xmlns:cx5="http://schemas.microsoft.com/office/drawing/2016/5/11/chartex" xmlns:cx6="http://schemas.microsoft.com/office/drawing/2016/5/12/chartex" xmlns:cx7="http://schemas.microsoft.com/office/drawing/2016/5/13/chartex" xmlns:cx8="http://schemas.microsoft.com/office/drawing/2016/5/14/chartex" xmlns:mc="http://schemas.openxmlformats.org/markup-compatibility/2006" xmlns:aink="http://schemas.microsoft.com/office/drawing/2016/ink" xmlns:am3d="http://schemas.microsoft.com/office/drawing/2017/model3d" xmlns:o="urn:schemas-microsoft-com:office:office" xmlns:r="http://schemas.openxmlformats.org/officeDocument/2006/relationships" xmlns:m="http://schemas.openxmlformats.org/officeDocument/2006/math" xmlns:v="urn:schemas-microsoft-com:vml" xmlns:wp14="http://schemas.microsoft.com/office/word/2010/wordprocessingDrawing" xmlns:wp="http://schemas.openxmlformats.org/drawingml/2006/wordprocessingDrawing" xmlns:w10="urn:schemas-microsoft-com:office:word" xmlns:w="http://schemas.openxmlformats.org/wordprocessingml/2006/main" xmlns:w14="http://schemas.microsoft.com/office/word/2010/wordml" xmlns:w15="http://schemas.microsoft.com/office/word/2012/wordml" xmlns:w16cid="http://schemas.microsoft.com/office/word/2016/wordml/cid" xmlns:w16se="http://schemas.microsoft.com/office/word/2015/wordml/symex" xmlns:wpg="http://schemas.microsoft.com/office/word/2010/wordprocessingGroup" xmlns:wpi="http://schemas.microsoft.com/office/word/2010/wordprocessingInk" xmlns:wne="http://schemas.microsoft.com/office/word/2006/wordml" xmlns:wps="http://schemas.microsoft.com/office/word/2010/wordprocessingShape" mc:Ignorable="w14 w15 w16se w16cid wp14">
   <w:body>
     <w:p>
       <w:r>
-        <w:t xml:space="preserve">To open the projects and setup the environment </w:t>
-      </w:r>
-      <w:r>
-        <w:t>on your device</w:t>
-      </w:r>
-      <w:r>
-        <w:t xml:space="preserve"> please follow the steps: </w:t>
-      </w:r>
-      <w:bookmarkStart w:id="0" w:name="_GoBack"/>
-      <w:bookmarkEnd w:id="0"/>
+        <w:t xml:space="preserve">To open the projects and setup the environment on your device please follow the steps: </w:t>
+      </w:r>
     </w:p>
     <w:p>
       <w:pPr>
@@ -40,7 +32,7 @@
           <w:noProof/>
         </w:rPr>
         <w:drawing>
-          <wp:inline distT="0" distB="0" distL="0" distR="0">
+          <wp:inline distT="0" distB="0" distL="0" distR="0" wp14:anchorId="558B01B5" wp14:editId="50CD6940">
             <wp:extent cx="5040000" cy="2611735"/>
             <wp:effectExtent l="19050" t="19050" r="27305" b="17780"/>
             <wp:docPr id="1" name="Picture 1"/>
@@ -100,37 +92,7 @@
         </w:numPr>
       </w:pPr>
       <w:r>
-        <w:t xml:space="preserve">Select Checkout projects from </w:t>
-      </w:r>
-      <w:proofErr w:type="spellStart"/>
-      <w:r>
-        <w:t>Git</w:t>
-      </w:r>
-      <w:proofErr w:type="spellEnd"/>
-      <w:r>
-        <w:t xml:space="preserve"> or from tool menu </w:t>
-      </w:r>
-      <w:r>
-        <w:t xml:space="preserve">File </w:t>
-      </w:r>
-      <w:r>
-        <w:t xml:space="preserve">-&gt; Import -&gt; </w:t>
-      </w:r>
-      <w:proofErr w:type="spellStart"/>
-      <w:r>
-        <w:t>Git</w:t>
-      </w:r>
-      <w:proofErr w:type="spellEnd"/>
-      <w:r>
-        <w:t xml:space="preserve"> -&gt; Projects from </w:t>
-      </w:r>
-      <w:proofErr w:type="spellStart"/>
-      <w:r>
-        <w:t>Git</w:t>
-      </w:r>
-      <w:proofErr w:type="spellEnd"/>
-      <w:r>
-        <w:t>.</w:t>
+        <w:t>Select Checkout projects from Git or from tool menu File -&gt; Import -&gt; Git -&gt; Projects from Git.</w:t>
       </w:r>
     </w:p>
     <w:p>
@@ -143,7 +105,7 @@
           <w:noProof/>
         </w:rPr>
         <w:drawing>
-          <wp:inline distT="0" distB="0" distL="0" distR="0">
+          <wp:inline distT="0" distB="0" distL="0" distR="0" wp14:anchorId="734B96B0" wp14:editId="35E0C0FE">
             <wp:extent cx="5040000" cy="2670769"/>
             <wp:effectExtent l="19050" t="19050" r="27305" b="15875"/>
             <wp:docPr id="4" name="Picture 4"/>
@@ -220,7 +182,7 @@
         </w:rPr>
         <w:lastRenderedPageBreak/>
         <w:drawing>
-          <wp:inline distT="0" distB="0" distL="0" distR="0">
+          <wp:inline distT="0" distB="0" distL="0" distR="0" wp14:anchorId="0A58AF36" wp14:editId="0746636B">
             <wp:extent cx="5040000" cy="2679016"/>
             <wp:effectExtent l="19050" t="19050" r="27305" b="26670"/>
             <wp:docPr id="5" name="Picture 5"/>
@@ -307,7 +269,7 @@
           <w:noProof/>
         </w:rPr>
         <w:drawing>
-          <wp:inline distT="0" distB="0" distL="0" distR="0">
+          <wp:inline distT="0" distB="0" distL="0" distR="0" wp14:anchorId="3260A736" wp14:editId="40FB83F4">
             <wp:extent cx="5040000" cy="2687281"/>
             <wp:effectExtent l="19050" t="19050" r="27305" b="18415"/>
             <wp:docPr id="7" name="Picture 7"/>
@@ -381,7 +343,7 @@
         </w:rPr>
         <w:lastRenderedPageBreak/>
         <w:drawing>
-          <wp:inline distT="0" distB="0" distL="0" distR="0">
+          <wp:inline distT="0" distB="0" distL="0" distR="0" wp14:anchorId="0C021078" wp14:editId="463E837D">
             <wp:extent cx="5040000" cy="2668235"/>
             <wp:effectExtent l="19050" t="19050" r="27305" b="18415"/>
             <wp:docPr id="8" name="Picture 8"/>
@@ -460,7 +422,7 @@
           <w:noProof/>
         </w:rPr>
         <w:drawing>
-          <wp:inline distT="0" distB="0" distL="0" distR="0">
+          <wp:inline distT="0" distB="0" distL="0" distR="0" wp14:anchorId="67473F94" wp14:editId="335F038F">
             <wp:extent cx="5040000" cy="2679016"/>
             <wp:effectExtent l="19050" t="19050" r="27305" b="26670"/>
             <wp:docPr id="9" name="Picture 9"/>
@@ -520,13 +482,8 @@
         </w:numPr>
       </w:pPr>
       <w:r>
-        <w:t xml:space="preserve">Select Import </w:t>
-      </w:r>
-      <w:proofErr w:type="gramStart"/>
-      <w:r>
-        <w:t>existing</w:t>
-      </w:r>
-      <w:proofErr w:type="gramEnd"/>
+        <w:t>Select Import existing</w:t>
+      </w:r>
       <w:r>
         <w:t xml:space="preserve"> Eclipse projects and Next.</w:t>
       </w:r>
@@ -542,7 +499,7 @@
         </w:rPr>
         <w:lastRenderedPageBreak/>
         <w:drawing>
-          <wp:inline distT="0" distB="0" distL="0" distR="0" wp14:anchorId="7BDD5D72" wp14:editId="15C81DAB">
+          <wp:inline distT="0" distB="0" distL="0" distR="0" wp14:anchorId="5F1842EA" wp14:editId="40CBED2A">
             <wp:extent cx="5040000" cy="2835000"/>
             <wp:effectExtent l="19050" t="19050" r="27305" b="22860"/>
             <wp:docPr id="10" name="Picture 10"/>
@@ -614,7 +571,7 @@
           <w:noProof/>
         </w:rPr>
         <w:drawing>
-          <wp:inline distT="0" distB="0" distL="0" distR="0">
+          <wp:inline distT="0" distB="0" distL="0" distR="0" wp14:anchorId="6A563C25" wp14:editId="094E5A1F">
             <wp:extent cx="5040000" cy="2679016"/>
             <wp:effectExtent l="19050" t="19050" r="27305" b="26670"/>
             <wp:docPr id="11" name="Picture 11"/>
@@ -678,10 +635,7 @@
       </w:r>
       <w:proofErr w:type="spellStart"/>
       <w:r>
-        <w:t>Check</w:t>
-      </w:r>
-      <w:r>
-        <w:t>style</w:t>
+        <w:t>Checkstyle</w:t>
       </w:r>
       <w:proofErr w:type="spellEnd"/>
       <w:r>
@@ -715,7 +669,7 @@
         </w:rPr>
         <w:lastRenderedPageBreak/>
         <w:drawing>
-          <wp:inline distT="0" distB="0" distL="0" distR="0">
+          <wp:inline distT="0" distB="0" distL="0" distR="0" wp14:anchorId="1DE40259" wp14:editId="4F3AD4D1">
             <wp:extent cx="5040000" cy="2679016"/>
             <wp:effectExtent l="19050" t="19050" r="27305" b="26670"/>
             <wp:docPr id="16" name="Picture 16"/>
@@ -787,40 +741,20 @@
           <w:sz w:val="20"/>
           <w:szCs w:val="20"/>
         </w:rPr>
-        <w:t>IIP Code Conventions</w:t>
-      </w:r>
-      <w:r>
-        <w:rPr>
-          <w:rFonts w:ascii="Consolas" w:hAnsi="Consolas"/>
-          <w:color w:val="24292E"/>
-          <w:sz w:val="20"/>
-          <w:szCs w:val="20"/>
-        </w:rPr>
-        <w:t>”</w:t>
-      </w:r>
-      <w:r>
-        <w:t xml:space="preserve">, and browse to the location of the following file </w:t>
-      </w:r>
-      <w:r>
-        <w:t xml:space="preserve">in your device – same directory for the selected for </w:t>
+        <w:t>IIP Code Conventions”</w:t>
+      </w:r>
+      <w:r>
+        <w:t>, and browse to the location of the following file in your device – same directory for the selected for Git “</w:t>
+      </w:r>
+      <w:r>
+        <w:t>\platform\platform\</w:t>
       </w:r>
       <w:proofErr w:type="spellStart"/>
       <w:r>
-        <w:t>Git</w:t>
+        <w:t>platformDependencies</w:t>
       </w:r>
       <w:proofErr w:type="spellEnd"/>
       <w:r>
-        <w:t xml:space="preserve"> “</w:t>
-      </w:r>
-      <w:r>
-        <w:t>\platform\platform\</w:t>
-      </w:r>
-      <w:proofErr w:type="spellStart"/>
-      <w:r>
-        <w:t>platformDependencies</w:t>
-      </w:r>
-      <w:proofErr w:type="spellEnd"/>
-      <w:r>
         <w:t>\iipCodeConventions.xml</w:t>
       </w:r>
       <w:r>
@@ -837,7 +771,7 @@
           <w:noProof/>
         </w:rPr>
         <w:drawing>
-          <wp:inline distT="0" distB="0" distL="0" distR="0">
+          <wp:inline distT="0" distB="0" distL="0" distR="0" wp14:anchorId="1F033084" wp14:editId="58690295">
             <wp:extent cx="5040000" cy="2668235"/>
             <wp:effectExtent l="19050" t="19050" r="27305" b="18415"/>
             <wp:docPr id="17" name="Picture 17"/>
@@ -911,7 +845,7 @@
         </w:rPr>
         <w:lastRenderedPageBreak/>
         <w:drawing>
-          <wp:inline distT="0" distB="0" distL="0" distR="0">
+          <wp:inline distT="0" distB="0" distL="0" distR="0" wp14:anchorId="4F94E4AC" wp14:editId="1E156C75">
             <wp:extent cx="5040000" cy="2684406"/>
             <wp:effectExtent l="19050" t="19050" r="27305" b="20955"/>
             <wp:docPr id="18" name="Picture 18"/>
@@ -977,28 +911,17 @@
         <w:t>Import</w:t>
       </w:r>
       <w:r>
-        <w:t xml:space="preserve"> and browse to the location of the </w:t>
+        <w:t xml:space="preserve"> and browse to the location of the Git and select “</w:t>
+      </w:r>
+      <w:r>
+        <w:t>\platform\platform\</w:t>
       </w:r>
       <w:proofErr w:type="spellStart"/>
       <w:r>
-        <w:t>Git</w:t>
+        <w:t>platformDependencies</w:t>
       </w:r>
       <w:proofErr w:type="spellEnd"/>
       <w:r>
-        <w:t xml:space="preserve"> and select </w:t>
-      </w:r>
-      <w:r>
-        <w:t>“</w:t>
-      </w:r>
-      <w:r>
-        <w:t>\platform\platform\</w:t>
-      </w:r>
-      <w:proofErr w:type="spellStart"/>
-      <w:r>
-        <w:t>platformDependencies</w:t>
-      </w:r>
-      <w:proofErr w:type="spellEnd"/>
-      <w:r>
         <w:t>\</w:t>
       </w:r>
       <w:r>
@@ -1008,10 +931,7 @@
         <w:t>.xml</w:t>
       </w:r>
       <w:r>
-        <w:t>”</w:t>
-      </w:r>
-      <w:r>
-        <w:t xml:space="preserve"> and click Open.</w:t>
+        <w:t>” and click Open.</w:t>
       </w:r>
     </w:p>
     <w:p>
@@ -1024,7 +944,7 @@
           <w:noProof/>
         </w:rPr>
         <w:drawing>
-          <wp:inline distT="0" distB="0" distL="0" distR="0">
+          <wp:inline distT="0" distB="0" distL="0" distR="0" wp14:anchorId="36EE9367" wp14:editId="7999BA85">
             <wp:extent cx="5040000" cy="2679016"/>
             <wp:effectExtent l="19050" t="19050" r="27305" b="26670"/>
             <wp:docPr id="19" name="Picture 19"/>
@@ -1098,7 +1018,7 @@
         </w:rPr>
         <w:lastRenderedPageBreak/>
         <w:drawing>
-          <wp:inline distT="0" distB="0" distL="0" distR="0">
+          <wp:inline distT="0" distB="0" distL="0" distR="0" wp14:anchorId="199573EF" wp14:editId="158D55CB">
             <wp:extent cx="5040000" cy="2684406"/>
             <wp:effectExtent l="19050" t="19050" r="27305" b="20955"/>
             <wp:docPr id="20" name="Picture 20"/>
@@ -1158,26 +1078,7 @@
         </w:numPr>
       </w:pPr>
       <w:r>
-        <w:t>F</w:t>
-      </w:r>
-      <w:r>
-        <w:t xml:space="preserve">rom tool menu File -&gt; Import -&gt; </w:t>
-      </w:r>
-      <w:proofErr w:type="spellStart"/>
-      <w:r>
-        <w:t>Git</w:t>
-      </w:r>
-      <w:proofErr w:type="spellEnd"/>
-      <w:r>
-        <w:t xml:space="preserve"> -&gt; Projects from </w:t>
-      </w:r>
-      <w:proofErr w:type="spellStart"/>
-      <w:r>
-        <w:t>Git</w:t>
-      </w:r>
-      <w:proofErr w:type="spellEnd"/>
-      <w:r>
-        <w:t>. Select Existing local repository and Next.</w:t>
+        <w:t>From tool menu File -&gt; Import -&gt; Git -&gt; Projects from Git. Select Existing local repository and Next.</w:t>
       </w:r>
     </w:p>
     <w:p>
@@ -1190,7 +1091,7 @@
           <w:noProof/>
         </w:rPr>
         <w:drawing>
-          <wp:inline distT="0" distB="0" distL="0" distR="0">
+          <wp:inline distT="0" distB="0" distL="0" distR="0" wp14:anchorId="6A210889" wp14:editId="10516E07">
             <wp:extent cx="5040000" cy="2664939"/>
             <wp:effectExtent l="19050" t="19050" r="27305" b="21590"/>
             <wp:docPr id="28" name="Picture 28"/>
@@ -1264,7 +1165,7 @@
         </w:rPr>
         <w:lastRenderedPageBreak/>
         <w:drawing>
-          <wp:inline distT="0" distB="0" distL="0" distR="0">
+          <wp:inline distT="0" distB="0" distL="0" distR="0" wp14:anchorId="1EF6B87E" wp14:editId="7A108B38">
             <wp:extent cx="5040000" cy="2657455"/>
             <wp:effectExtent l="19050" t="19050" r="27305" b="10160"/>
             <wp:docPr id="22" name="Picture 22"/>
@@ -1324,15 +1225,7 @@
         </w:numPr>
       </w:pPr>
       <w:r>
-        <w:t xml:space="preserve">Select Import </w:t>
-      </w:r>
-      <w:proofErr w:type="gramStart"/>
-      <w:r>
-        <w:t>existing</w:t>
-      </w:r>
-      <w:proofErr w:type="gramEnd"/>
-      <w:r>
-        <w:t xml:space="preserve"> Eclipse projects and Next.</w:t>
+        <w:t>Select Import existing Eclipse projects and Next.</w:t>
       </w:r>
     </w:p>
     <w:p>
@@ -1345,7 +1238,7 @@
           <w:noProof/>
         </w:rPr>
         <w:drawing>
-          <wp:inline distT="0" distB="0" distL="0" distR="0">
+          <wp:inline distT="0" distB="0" distL="0" distR="0" wp14:anchorId="67B9CE30" wp14:editId="5E28088A">
             <wp:extent cx="5040000" cy="2673626"/>
             <wp:effectExtent l="19050" t="19050" r="27305" b="12700"/>
             <wp:docPr id="23" name="Picture 23"/>
@@ -1422,7 +1315,7 @@
         </w:rPr>
         <w:lastRenderedPageBreak/>
         <w:drawing>
-          <wp:inline distT="0" distB="0" distL="0" distR="0">
+          <wp:inline distT="0" distB="0" distL="0" distR="0" wp14:anchorId="40DC6EB3" wp14:editId="638F9753">
             <wp:extent cx="5040000" cy="2662845"/>
             <wp:effectExtent l="19050" t="19050" r="27305" b="23495"/>
             <wp:docPr id="25" name="Picture 25"/>
@@ -1495,7 +1388,7 @@
           <w:noProof/>
         </w:rPr>
         <w:drawing>
-          <wp:inline distT="0" distB="0" distL="0" distR="0">
+          <wp:inline distT="0" distB="0" distL="0" distR="0" wp14:anchorId="16AD443D" wp14:editId="101FA005">
             <wp:extent cx="5040000" cy="2660538"/>
             <wp:effectExtent l="19050" t="19050" r="27305" b="26035"/>
             <wp:docPr id="29" name="Picture 29"/>
@@ -1638,7 +1531,7 @@
         </w:rPr>
         <w:lastRenderedPageBreak/>
         <w:drawing>
-          <wp:inline distT="0" distB="0" distL="0" distR="0">
+          <wp:inline distT="0" distB="0" distL="0" distR="0" wp14:anchorId="284A9AB6" wp14:editId="511E091D">
             <wp:extent cx="5040000" cy="2646674"/>
             <wp:effectExtent l="19050" t="19050" r="27305" b="20955"/>
             <wp:docPr id="31" name="Picture 31"/>
@@ -1689,6 +1582,734 @@
         </w:drawing>
       </w:r>
     </w:p>
+    <w:p>
+      <w:r>
+        <w:br w:type="page"/>
+      </w:r>
+    </w:p>
+    <w:p>
+      <w:pPr>
+        <w:spacing w:line="360" w:lineRule="auto"/>
+        <w:rPr>
+          <w:u w:val="single"/>
+        </w:rPr>
+      </w:pPr>
+      <w:r>
+        <w:rPr>
+          <w:u w:val="single"/>
+        </w:rPr>
+        <w:lastRenderedPageBreak/>
+        <w:t xml:space="preserve">Solving not authorized error in </w:t>
+      </w:r>
+      <w:r>
+        <w:rPr>
+          <w:u w:val="single"/>
+        </w:rPr>
+        <w:t>p</w:t>
+      </w:r>
+      <w:r>
+        <w:rPr>
+          <w:u w:val="single"/>
+        </w:rPr>
+        <w:t xml:space="preserve">ushing update from Eclipse to GitHub using </w:t>
+      </w:r>
+      <w:r>
+        <w:rPr>
+          <w:u w:val="single"/>
+        </w:rPr>
+        <w:t>Personal access tokens</w:t>
+      </w:r>
+      <w:r>
+        <w:rPr>
+          <w:u w:val="single"/>
+        </w:rPr>
+        <w:t xml:space="preserve"> from GitHub</w:t>
+      </w:r>
+      <w:bookmarkStart w:id="0" w:name="_GoBack"/>
+      <w:bookmarkEnd w:id="0"/>
+    </w:p>
+    <w:p>
+      <w:pPr>
+        <w:pStyle w:val="ListParagraph"/>
+        <w:spacing w:line="360" w:lineRule="auto"/>
+      </w:pPr>
+      <w:r>
+        <w:rPr>
+          <w:noProof/>
+        </w:rPr>
+        <w:drawing>
+          <wp:inline distT="0" distB="0" distL="0" distR="0" wp14:anchorId="46AB2F36" wp14:editId="2EE03F79">
+            <wp:extent cx="3683000" cy="1651000"/>
+            <wp:effectExtent l="19050" t="19050" r="12700" b="25400"/>
+            <wp:docPr id="2" name="Picture 2"/>
+            <wp:cNvGraphicFramePr>
+              <a:graphicFrameLocks xmlns:a="http://schemas.openxmlformats.org/drawingml/2006/main" noChangeAspect="1"/>
+            </wp:cNvGraphicFramePr>
+            <a:graphic xmlns:a="http://schemas.openxmlformats.org/drawingml/2006/main">
+              <a:graphicData uri="http://schemas.openxmlformats.org/drawingml/2006/picture">
+                <pic:pic xmlns:pic="http://schemas.openxmlformats.org/drawingml/2006/picture">
+                  <pic:nvPicPr>
+                    <pic:cNvPr id="0" name="Picture 1"/>
+                    <pic:cNvPicPr>
+                      <a:picLocks noChangeAspect="1" noChangeArrowheads="1"/>
+                    </pic:cNvPicPr>
+                  </pic:nvPicPr>
+                  <pic:blipFill>
+                    <a:blip r:embed="rId25">
+                      <a:extLst>
+                        <a:ext uri="{28A0092B-C50C-407E-A947-70E740481C1C}">
+                          <a14:useLocalDpi xmlns:a14="http://schemas.microsoft.com/office/drawing/2010/main" val="0"/>
+                        </a:ext>
+                      </a:extLst>
+                    </a:blip>
+                    <a:srcRect/>
+                    <a:stretch>
+                      <a:fillRect/>
+                    </a:stretch>
+                  </pic:blipFill>
+                  <pic:spPr bwMode="auto">
+                    <a:xfrm>
+                      <a:off x="0" y="0"/>
+                      <a:ext cx="3683000" cy="1651000"/>
+                    </a:xfrm>
+                    <a:prstGeom prst="rect">
+                      <a:avLst/>
+                    </a:prstGeom>
+                    <a:noFill/>
+                    <a:ln>
+                      <a:solidFill>
+                        <a:schemeClr val="tx1"/>
+                      </a:solidFill>
+                    </a:ln>
+                  </pic:spPr>
+                </pic:pic>
+              </a:graphicData>
+            </a:graphic>
+          </wp:inline>
+        </w:drawing>
+      </w:r>
+    </w:p>
+    <w:p>
+      <w:pPr>
+        <w:pStyle w:val="ListParagraph"/>
+        <w:numPr>
+          <w:ilvl w:val="0"/>
+          <w:numId w:val="3"/>
+        </w:numPr>
+        <w:spacing w:line="360" w:lineRule="auto"/>
+        <w:ind w:left="709"/>
+      </w:pPr>
+      <w:r>
+        <w:t>Select Settings from the account in the GitHub</w:t>
+      </w:r>
+    </w:p>
+    <w:p>
+      <w:pPr>
+        <w:pStyle w:val="ListParagraph"/>
+        <w:spacing w:line="360" w:lineRule="auto"/>
+        <w:ind w:left="709"/>
+      </w:pPr>
+      <w:r>
+        <w:rPr>
+          <w:noProof/>
+        </w:rPr>
+        <w:drawing>
+          <wp:inline distT="0" distB="0" distL="0" distR="0" wp14:anchorId="1AD95572" wp14:editId="6286D09D">
+            <wp:extent cx="4981012" cy="2277110"/>
+            <wp:effectExtent l="19050" t="19050" r="10160" b="27940"/>
+            <wp:docPr id="13" name="Picture 13"/>
+            <wp:cNvGraphicFramePr>
+              <a:graphicFrameLocks xmlns:a="http://schemas.openxmlformats.org/drawingml/2006/main" noChangeAspect="1"/>
+            </wp:cNvGraphicFramePr>
+            <a:graphic xmlns:a="http://schemas.openxmlformats.org/drawingml/2006/main">
+              <a:graphicData uri="http://schemas.openxmlformats.org/drawingml/2006/picture">
+                <pic:pic xmlns:pic="http://schemas.openxmlformats.org/drawingml/2006/picture">
+                  <pic:nvPicPr>
+                    <pic:cNvPr id="0" name="Picture 5"/>
+                    <pic:cNvPicPr>
+                      <a:picLocks noChangeAspect="1" noChangeArrowheads="1"/>
+                    </pic:cNvPicPr>
+                  </pic:nvPicPr>
+                  <pic:blipFill>
+                    <a:blip r:embed="rId26" cstate="print">
+                      <a:extLst>
+                        <a:ext uri="{28A0092B-C50C-407E-A947-70E740481C1C}">
+                          <a14:useLocalDpi xmlns:a14="http://schemas.microsoft.com/office/drawing/2010/main" val="0"/>
+                        </a:ext>
+                      </a:extLst>
+                    </a:blip>
+                    <a:srcRect/>
+                    <a:stretch>
+                      <a:fillRect/>
+                    </a:stretch>
+                  </pic:blipFill>
+                  <pic:spPr bwMode="auto">
+                    <a:xfrm>
+                      <a:off x="0" y="0"/>
+                      <a:ext cx="4998100" cy="2284922"/>
+                    </a:xfrm>
+                    <a:prstGeom prst="rect">
+                      <a:avLst/>
+                    </a:prstGeom>
+                    <a:noFill/>
+                    <a:ln>
+                      <a:solidFill>
+                        <a:schemeClr val="tx1"/>
+                      </a:solidFill>
+                    </a:ln>
+                  </pic:spPr>
+                </pic:pic>
+              </a:graphicData>
+            </a:graphic>
+          </wp:inline>
+        </w:drawing>
+      </w:r>
+    </w:p>
+    <w:p>
+      <w:pPr>
+        <w:pStyle w:val="ListParagraph"/>
+        <w:numPr>
+          <w:ilvl w:val="0"/>
+          <w:numId w:val="3"/>
+        </w:numPr>
+        <w:spacing w:line="360" w:lineRule="auto"/>
+        <w:ind w:left="709"/>
+      </w:pPr>
+      <w:r>
+        <w:t xml:space="preserve">From the left Menu select </w:t>
+      </w:r>
+      <w:r>
+        <w:t>Developer settings</w:t>
+      </w:r>
+    </w:p>
+    <w:p>
+      <w:pPr>
+        <w:pStyle w:val="ListParagraph"/>
+        <w:spacing w:line="360" w:lineRule="auto"/>
+        <w:ind w:left="709"/>
+      </w:pPr>
+      <w:r>
+        <w:rPr>
+          <w:noProof/>
+        </w:rPr>
+        <w:drawing>
+          <wp:inline distT="0" distB="0" distL="0" distR="0" wp14:anchorId="7A97D5CC" wp14:editId="32AB8B0B">
+            <wp:extent cx="4991100" cy="2281722"/>
+            <wp:effectExtent l="19050" t="19050" r="19050" b="23495"/>
+            <wp:docPr id="14" name="Picture 14"/>
+            <wp:cNvGraphicFramePr>
+              <a:graphicFrameLocks xmlns:a="http://schemas.openxmlformats.org/drawingml/2006/main" noChangeAspect="1"/>
+            </wp:cNvGraphicFramePr>
+            <a:graphic xmlns:a="http://schemas.openxmlformats.org/drawingml/2006/main">
+              <a:graphicData uri="http://schemas.openxmlformats.org/drawingml/2006/picture">
+                <pic:pic xmlns:pic="http://schemas.openxmlformats.org/drawingml/2006/picture">
+                  <pic:nvPicPr>
+                    <pic:cNvPr id="0" name="Picture 6"/>
+                    <pic:cNvPicPr>
+                      <a:picLocks noChangeAspect="1" noChangeArrowheads="1"/>
+                    </pic:cNvPicPr>
+                  </pic:nvPicPr>
+                  <pic:blipFill>
+                    <a:blip r:embed="rId27" cstate="print">
+                      <a:extLst>
+                        <a:ext uri="{28A0092B-C50C-407E-A947-70E740481C1C}">
+                          <a14:useLocalDpi xmlns:a14="http://schemas.microsoft.com/office/drawing/2010/main" val="0"/>
+                        </a:ext>
+                      </a:extLst>
+                    </a:blip>
+                    <a:srcRect/>
+                    <a:stretch>
+                      <a:fillRect/>
+                    </a:stretch>
+                  </pic:blipFill>
+                  <pic:spPr bwMode="auto">
+                    <a:xfrm>
+                      <a:off x="0" y="0"/>
+                      <a:ext cx="5004519" cy="2287856"/>
+                    </a:xfrm>
+                    <a:prstGeom prst="rect">
+                      <a:avLst/>
+                    </a:prstGeom>
+                    <a:noFill/>
+                    <a:ln>
+                      <a:solidFill>
+                        <a:schemeClr val="tx1"/>
+                      </a:solidFill>
+                    </a:ln>
+                  </pic:spPr>
+                </pic:pic>
+              </a:graphicData>
+            </a:graphic>
+          </wp:inline>
+        </w:drawing>
+      </w:r>
+    </w:p>
+    <w:p>
+      <w:pPr>
+        <w:pStyle w:val="ListParagraph"/>
+        <w:spacing w:line="360" w:lineRule="auto"/>
+        <w:ind w:left="709"/>
+      </w:pPr>
+    </w:p>
+    <w:p>
+      <w:pPr>
+        <w:pStyle w:val="ListParagraph"/>
+        <w:spacing w:line="360" w:lineRule="auto"/>
+        <w:ind w:left="709"/>
+      </w:pPr>
+    </w:p>
+    <w:p>
+      <w:pPr>
+        <w:pStyle w:val="ListParagraph"/>
+        <w:numPr>
+          <w:ilvl w:val="0"/>
+          <w:numId w:val="3"/>
+        </w:numPr>
+        <w:spacing w:line="360" w:lineRule="auto"/>
+        <w:ind w:left="709"/>
+      </w:pPr>
+      <w:r>
+        <w:lastRenderedPageBreak/>
+        <w:t>Select Personal access tokens</w:t>
+      </w:r>
+    </w:p>
+    <w:p>
+      <w:pPr>
+        <w:pStyle w:val="ListParagraph"/>
+        <w:spacing w:line="360" w:lineRule="auto"/>
+        <w:ind w:left="709"/>
+      </w:pPr>
+      <w:r>
+        <w:rPr>
+          <w:noProof/>
+        </w:rPr>
+        <w:drawing>
+          <wp:inline distT="0" distB="0" distL="0" distR="0" wp14:anchorId="27D111C3" wp14:editId="4163510A">
+            <wp:extent cx="4833730" cy="1974850"/>
+            <wp:effectExtent l="19050" t="19050" r="24130" b="25400"/>
+            <wp:docPr id="15" name="Picture 15"/>
+            <wp:cNvGraphicFramePr>
+              <a:graphicFrameLocks xmlns:a="http://schemas.openxmlformats.org/drawingml/2006/main" noChangeAspect="1"/>
+            </wp:cNvGraphicFramePr>
+            <a:graphic xmlns:a="http://schemas.openxmlformats.org/drawingml/2006/main">
+              <a:graphicData uri="http://schemas.openxmlformats.org/drawingml/2006/picture">
+                <pic:pic xmlns:pic="http://schemas.openxmlformats.org/drawingml/2006/picture">
+                  <pic:nvPicPr>
+                    <pic:cNvPr id="0" name="Picture 7"/>
+                    <pic:cNvPicPr>
+                      <a:picLocks noChangeAspect="1" noChangeArrowheads="1"/>
+                    </pic:cNvPicPr>
+                  </pic:nvPicPr>
+                  <pic:blipFill>
+                    <a:blip r:embed="rId28" cstate="print">
+                      <a:extLst>
+                        <a:ext uri="{28A0092B-C50C-407E-A947-70E740481C1C}">
+                          <a14:useLocalDpi xmlns:a14="http://schemas.microsoft.com/office/drawing/2010/main" val="0"/>
+                        </a:ext>
+                      </a:extLst>
+                    </a:blip>
+                    <a:srcRect/>
+                    <a:stretch>
+                      <a:fillRect/>
+                    </a:stretch>
+                  </pic:blipFill>
+                  <pic:spPr bwMode="auto">
+                    <a:xfrm>
+                      <a:off x="0" y="0"/>
+                      <a:ext cx="4844574" cy="1979280"/>
+                    </a:xfrm>
+                    <a:prstGeom prst="rect">
+                      <a:avLst/>
+                    </a:prstGeom>
+                    <a:noFill/>
+                    <a:ln>
+                      <a:solidFill>
+                        <a:schemeClr val="tx1"/>
+                      </a:solidFill>
+                    </a:ln>
+                  </pic:spPr>
+                </pic:pic>
+              </a:graphicData>
+            </a:graphic>
+          </wp:inline>
+        </w:drawing>
+      </w:r>
+    </w:p>
+    <w:p>
+      <w:pPr>
+        <w:pStyle w:val="ListParagraph"/>
+        <w:numPr>
+          <w:ilvl w:val="0"/>
+          <w:numId w:val="3"/>
+        </w:numPr>
+        <w:spacing w:line="360" w:lineRule="auto"/>
+        <w:ind w:left="709"/>
+      </w:pPr>
+      <w:r>
+        <w:t>Select Generate new token (confirm your password in next page)</w:t>
+      </w:r>
+    </w:p>
+    <w:p>
+      <w:pPr>
+        <w:pStyle w:val="ListParagraph"/>
+        <w:spacing w:line="360" w:lineRule="auto"/>
+        <w:ind w:left="709"/>
+      </w:pPr>
+      <w:r>
+        <w:rPr>
+          <w:noProof/>
+        </w:rPr>
+        <w:drawing>
+          <wp:inline distT="0" distB="0" distL="0" distR="0" wp14:anchorId="48F74B93" wp14:editId="35279EC5">
+            <wp:extent cx="4794250" cy="1927955"/>
+            <wp:effectExtent l="19050" t="19050" r="25400" b="15240"/>
+            <wp:docPr id="21" name="Picture 21"/>
+            <wp:cNvGraphicFramePr>
+              <a:graphicFrameLocks xmlns:a="http://schemas.openxmlformats.org/drawingml/2006/main" noChangeAspect="1"/>
+            </wp:cNvGraphicFramePr>
+            <a:graphic xmlns:a="http://schemas.openxmlformats.org/drawingml/2006/main">
+              <a:graphicData uri="http://schemas.openxmlformats.org/drawingml/2006/picture">
+                <pic:pic xmlns:pic="http://schemas.openxmlformats.org/drawingml/2006/picture">
+                  <pic:nvPicPr>
+                    <pic:cNvPr id="0" name="Picture 8"/>
+                    <pic:cNvPicPr>
+                      <a:picLocks noChangeAspect="1" noChangeArrowheads="1"/>
+                    </pic:cNvPicPr>
+                  </pic:nvPicPr>
+                  <pic:blipFill>
+                    <a:blip r:embed="rId29" cstate="print">
+                      <a:extLst>
+                        <a:ext uri="{28A0092B-C50C-407E-A947-70E740481C1C}">
+                          <a14:useLocalDpi xmlns:a14="http://schemas.microsoft.com/office/drawing/2010/main" val="0"/>
+                        </a:ext>
+                      </a:extLst>
+                    </a:blip>
+                    <a:srcRect/>
+                    <a:stretch>
+                      <a:fillRect/>
+                    </a:stretch>
+                  </pic:blipFill>
+                  <pic:spPr bwMode="auto">
+                    <a:xfrm>
+                      <a:off x="0" y="0"/>
+                      <a:ext cx="4809285" cy="1934001"/>
+                    </a:xfrm>
+                    <a:prstGeom prst="rect">
+                      <a:avLst/>
+                    </a:prstGeom>
+                    <a:noFill/>
+                    <a:ln>
+                      <a:solidFill>
+                        <a:schemeClr val="tx1"/>
+                      </a:solidFill>
+                    </a:ln>
+                  </pic:spPr>
+                </pic:pic>
+              </a:graphicData>
+            </a:graphic>
+          </wp:inline>
+        </w:drawing>
+      </w:r>
+    </w:p>
+    <w:p>
+      <w:pPr>
+        <w:pStyle w:val="ListParagraph"/>
+        <w:numPr>
+          <w:ilvl w:val="0"/>
+          <w:numId w:val="3"/>
+        </w:numPr>
+        <w:spacing w:line="360" w:lineRule="auto"/>
+        <w:ind w:left="709"/>
+      </w:pPr>
+      <w:r>
+        <w:t>Add note (optional) and select expiration date for the token</w:t>
+      </w:r>
+    </w:p>
+    <w:p>
+      <w:pPr>
+        <w:pStyle w:val="ListParagraph"/>
+        <w:spacing w:line="360" w:lineRule="auto"/>
+        <w:ind w:left="709"/>
+      </w:pPr>
+      <w:r>
+        <w:rPr>
+          <w:noProof/>
+        </w:rPr>
+        <w:drawing>
+          <wp:inline distT="0" distB="0" distL="0" distR="0" wp14:anchorId="4588178C" wp14:editId="7B19C0F1">
+            <wp:extent cx="4781049" cy="1943100"/>
+            <wp:effectExtent l="19050" t="19050" r="19685" b="19050"/>
+            <wp:docPr id="24" name="Picture 24"/>
+            <wp:cNvGraphicFramePr>
+              <a:graphicFrameLocks xmlns:a="http://schemas.openxmlformats.org/drawingml/2006/main" noChangeAspect="1"/>
+            </wp:cNvGraphicFramePr>
+            <a:graphic xmlns:a="http://schemas.openxmlformats.org/drawingml/2006/main">
+              <a:graphicData uri="http://schemas.openxmlformats.org/drawingml/2006/picture">
+                <pic:pic xmlns:pic="http://schemas.openxmlformats.org/drawingml/2006/picture">
+                  <pic:nvPicPr>
+                    <pic:cNvPr id="0" name="Picture 9"/>
+                    <pic:cNvPicPr>
+                      <a:picLocks noChangeAspect="1" noChangeArrowheads="1"/>
+                    </pic:cNvPicPr>
+                  </pic:nvPicPr>
+                  <pic:blipFill>
+                    <a:blip r:embed="rId30" cstate="print">
+                      <a:extLst>
+                        <a:ext uri="{28A0092B-C50C-407E-A947-70E740481C1C}">
+                          <a14:useLocalDpi xmlns:a14="http://schemas.microsoft.com/office/drawing/2010/main" val="0"/>
+                        </a:ext>
+                      </a:extLst>
+                    </a:blip>
+                    <a:srcRect/>
+                    <a:stretch>
+                      <a:fillRect/>
+                    </a:stretch>
+                  </pic:blipFill>
+                  <pic:spPr bwMode="auto">
+                    <a:xfrm>
+                      <a:off x="0" y="0"/>
+                      <a:ext cx="4806216" cy="1953328"/>
+                    </a:xfrm>
+                    <a:prstGeom prst="rect">
+                      <a:avLst/>
+                    </a:prstGeom>
+                    <a:noFill/>
+                    <a:ln>
+                      <a:solidFill>
+                        <a:schemeClr val="tx1"/>
+                      </a:solidFill>
+                    </a:ln>
+                  </pic:spPr>
+                </pic:pic>
+              </a:graphicData>
+            </a:graphic>
+          </wp:inline>
+        </w:drawing>
+      </w:r>
+    </w:p>
+    <w:p>
+      <w:r>
+        <w:br w:type="page"/>
+      </w:r>
+    </w:p>
+    <w:p>
+      <w:pPr>
+        <w:pStyle w:val="ListParagraph"/>
+        <w:numPr>
+          <w:ilvl w:val="0"/>
+          <w:numId w:val="3"/>
+        </w:numPr>
+        <w:spacing w:line="360" w:lineRule="auto"/>
+        <w:ind w:left="709"/>
+      </w:pPr>
+      <w:r>
+        <w:lastRenderedPageBreak/>
+        <w:t xml:space="preserve">You might keep the other option </w:t>
+      </w:r>
+      <w:r>
+        <w:t>in default setting, click on Generate token</w:t>
+      </w:r>
+    </w:p>
+    <w:p>
+      <w:pPr>
+        <w:pStyle w:val="ListParagraph"/>
+        <w:spacing w:line="360" w:lineRule="auto"/>
+        <w:ind w:left="709"/>
+      </w:pPr>
+      <w:r>
+        <w:rPr>
+          <w:noProof/>
+        </w:rPr>
+        <w:drawing>
+          <wp:inline distT="0" distB="0" distL="0" distR="0" wp14:anchorId="7F8BE89D" wp14:editId="7437646B">
+            <wp:extent cx="4914900" cy="2212755"/>
+            <wp:effectExtent l="19050" t="19050" r="19050" b="16510"/>
+            <wp:docPr id="26" name="Picture 26"/>
+            <wp:cNvGraphicFramePr>
+              <a:graphicFrameLocks xmlns:a="http://schemas.openxmlformats.org/drawingml/2006/main" noChangeAspect="1"/>
+            </wp:cNvGraphicFramePr>
+            <a:graphic xmlns:a="http://schemas.openxmlformats.org/drawingml/2006/main">
+              <a:graphicData uri="http://schemas.openxmlformats.org/drawingml/2006/picture">
+                <pic:pic xmlns:pic="http://schemas.openxmlformats.org/drawingml/2006/picture">
+                  <pic:nvPicPr>
+                    <pic:cNvPr id="0" name="Picture 10"/>
+                    <pic:cNvPicPr>
+                      <a:picLocks noChangeAspect="1" noChangeArrowheads="1"/>
+                    </pic:cNvPicPr>
+                  </pic:nvPicPr>
+                  <pic:blipFill>
+                    <a:blip r:embed="rId31" cstate="print">
+                      <a:extLst>
+                        <a:ext uri="{28A0092B-C50C-407E-A947-70E740481C1C}">
+                          <a14:useLocalDpi xmlns:a14="http://schemas.microsoft.com/office/drawing/2010/main" val="0"/>
+                        </a:ext>
+                      </a:extLst>
+                    </a:blip>
+                    <a:srcRect/>
+                    <a:stretch>
+                      <a:fillRect/>
+                    </a:stretch>
+                  </pic:blipFill>
+                  <pic:spPr bwMode="auto">
+                    <a:xfrm>
+                      <a:off x="0" y="0"/>
+                      <a:ext cx="4933903" cy="2221311"/>
+                    </a:xfrm>
+                    <a:prstGeom prst="rect">
+                      <a:avLst/>
+                    </a:prstGeom>
+                    <a:noFill/>
+                    <a:ln>
+                      <a:solidFill>
+                        <a:schemeClr val="tx1"/>
+                      </a:solidFill>
+                    </a:ln>
+                  </pic:spPr>
+                </pic:pic>
+              </a:graphicData>
+            </a:graphic>
+          </wp:inline>
+        </w:drawing>
+      </w:r>
+    </w:p>
+    <w:p>
+      <w:pPr>
+        <w:pStyle w:val="ListParagraph"/>
+        <w:numPr>
+          <w:ilvl w:val="0"/>
+          <w:numId w:val="3"/>
+        </w:numPr>
+        <w:spacing w:line="360" w:lineRule="auto"/>
+        <w:ind w:left="709"/>
+      </w:pPr>
+      <w:r>
+        <w:t>Now the token is created, you should use it instead of the password in Eclipse while pushing update.</w:t>
+      </w:r>
+    </w:p>
+    <w:p>
+      <w:pPr>
+        <w:pStyle w:val="ListParagraph"/>
+        <w:spacing w:line="360" w:lineRule="auto"/>
+        <w:ind w:left="709"/>
+      </w:pPr>
+      <w:r>
+        <w:rPr>
+          <w:noProof/>
+        </w:rPr>
+        <w:drawing>
+          <wp:inline distT="0" distB="0" distL="0" distR="0" wp14:anchorId="612726B1" wp14:editId="74F843FD">
+            <wp:extent cx="4914900" cy="1998516"/>
+            <wp:effectExtent l="19050" t="19050" r="19050" b="20955"/>
+            <wp:docPr id="30" name="Picture 30"/>
+            <wp:cNvGraphicFramePr>
+              <a:graphicFrameLocks xmlns:a="http://schemas.openxmlformats.org/drawingml/2006/main" noChangeAspect="1"/>
+            </wp:cNvGraphicFramePr>
+            <a:graphic xmlns:a="http://schemas.openxmlformats.org/drawingml/2006/main">
+              <a:graphicData uri="http://schemas.openxmlformats.org/drawingml/2006/picture">
+                <pic:pic xmlns:pic="http://schemas.openxmlformats.org/drawingml/2006/picture">
+                  <pic:nvPicPr>
+                    <pic:cNvPr id="0" name="Picture 12"/>
+                    <pic:cNvPicPr>
+                      <a:picLocks noChangeAspect="1" noChangeArrowheads="1"/>
+                    </pic:cNvPicPr>
+                  </pic:nvPicPr>
+                  <pic:blipFill>
+                    <a:blip r:embed="rId32" cstate="print">
+                      <a:extLst>
+                        <a:ext uri="{28A0092B-C50C-407E-A947-70E740481C1C}">
+                          <a14:useLocalDpi xmlns:a14="http://schemas.microsoft.com/office/drawing/2010/main" val="0"/>
+                        </a:ext>
+                      </a:extLst>
+                    </a:blip>
+                    <a:srcRect/>
+                    <a:stretch>
+                      <a:fillRect/>
+                    </a:stretch>
+                  </pic:blipFill>
+                  <pic:spPr bwMode="auto">
+                    <a:xfrm>
+                      <a:off x="0" y="0"/>
+                      <a:ext cx="4934657" cy="2006550"/>
+                    </a:xfrm>
+                    <a:prstGeom prst="rect">
+                      <a:avLst/>
+                    </a:prstGeom>
+                    <a:noFill/>
+                    <a:ln>
+                      <a:solidFill>
+                        <a:schemeClr val="tx1"/>
+                      </a:solidFill>
+                    </a:ln>
+                  </pic:spPr>
+                </pic:pic>
+              </a:graphicData>
+            </a:graphic>
+          </wp:inline>
+        </w:drawing>
+      </w:r>
+    </w:p>
+    <w:p>
+      <w:pPr>
+        <w:pStyle w:val="ListParagraph"/>
+        <w:spacing w:line="360" w:lineRule="auto"/>
+        <w:ind w:left="709"/>
+      </w:pPr>
+      <w:r>
+        <w:rPr>
+          <w:noProof/>
+        </w:rPr>
+        <w:drawing>
+          <wp:inline distT="0" distB="0" distL="0" distR="0" wp14:anchorId="2A4F05D5" wp14:editId="3FD3860F">
+            <wp:extent cx="4921250" cy="1963122"/>
+            <wp:effectExtent l="19050" t="19050" r="12700" b="18415"/>
+            <wp:docPr id="32" name="Picture 32"/>
+            <wp:cNvGraphicFramePr>
+              <a:graphicFrameLocks xmlns:a="http://schemas.openxmlformats.org/drawingml/2006/main" noChangeAspect="1"/>
+            </wp:cNvGraphicFramePr>
+            <a:graphic xmlns:a="http://schemas.openxmlformats.org/drawingml/2006/main">
+              <a:graphicData uri="http://schemas.openxmlformats.org/drawingml/2006/picture">
+                <pic:pic xmlns:pic="http://schemas.openxmlformats.org/drawingml/2006/picture">
+                  <pic:nvPicPr>
+                    <pic:cNvPr id="0" name="Picture 13"/>
+                    <pic:cNvPicPr>
+                      <a:picLocks noChangeAspect="1" noChangeArrowheads="1"/>
+                    </pic:cNvPicPr>
+                  </pic:nvPicPr>
+                  <pic:blipFill>
+                    <a:blip r:embed="rId33">
+                      <a:extLst>
+                        <a:ext uri="{28A0092B-C50C-407E-A947-70E740481C1C}">
+                          <a14:useLocalDpi xmlns:a14="http://schemas.microsoft.com/office/drawing/2010/main" val="0"/>
+                        </a:ext>
+                      </a:extLst>
+                    </a:blip>
+                    <a:srcRect/>
+                    <a:stretch>
+                      <a:fillRect/>
+                    </a:stretch>
+                  </pic:blipFill>
+                  <pic:spPr bwMode="auto">
+                    <a:xfrm>
+                      <a:off x="0" y="0"/>
+                      <a:ext cx="4970816" cy="1982894"/>
+                    </a:xfrm>
+                    <a:prstGeom prst="rect">
+                      <a:avLst/>
+                    </a:prstGeom>
+                    <a:noFill/>
+                    <a:ln>
+                      <a:solidFill>
+                        <a:schemeClr val="tx1"/>
+                      </a:solidFill>
+                    </a:ln>
+                  </pic:spPr>
+                </pic:pic>
+              </a:graphicData>
+            </a:graphic>
+          </wp:inline>
+        </w:drawing>
+      </w:r>
+    </w:p>
     <w:sectPr>
       <w:pgSz w:w="12240" w:h="15840"/>
       <w:pgMar w:top="1440" w:right="1440" w:bottom="1440" w:left="1440" w:header="708" w:footer="708" w:gutter="0"/>
@@ -1700,7 +2321,7 @@
 </file>
 
 <file path=word/numbering.xml><?xml version="1.0" encoding="utf-8"?>
-<w:numbering xmlns:wpc="http://schemas.microsoft.com/office/word/2010/wordprocessingCanvas" xmlns:cx="http://schemas.microsoft.com/office/drawing/2014/chartex" xmlns:mc="http://schemas.openxmlformats.org/markup-compatibility/2006" xmlns:o="urn:schemas-microsoft-com:office:office" xmlns:r="http://schemas.openxmlformats.org/officeDocument/2006/relationships" xmlns:m="http://schemas.openxmlformats.org/officeDocument/2006/math" xmlns:v="urn:schemas-microsoft-com:vml" xmlns:wp14="http://schemas.microsoft.com/office/word/2010/wordprocessingDrawing" xmlns:wp="http://schemas.openxmlformats.org/drawingml/2006/wordprocessingDrawing" xmlns:w10="urn:schemas-microsoft-com:office:word" xmlns:w="http://schemas.openxmlformats.org/wordprocessingml/2006/main" xmlns:w14="http://schemas.microsoft.com/office/word/2010/wordml" xmlns:w15="http://schemas.microsoft.com/office/word/2012/wordml" xmlns:w16se="http://schemas.microsoft.com/office/word/2015/wordml/symex" xmlns:wpg="http://schemas.microsoft.com/office/word/2010/wordprocessingGroup" xmlns:wpi="http://schemas.microsoft.com/office/word/2010/wordprocessingInk" xmlns:wne="http://schemas.microsoft.com/office/word/2006/wordml" xmlns:wps="http://schemas.microsoft.com/office/word/2010/wordprocessingShape" mc:Ignorable="w14 w15 w16se wp14">
+<w:numbering xmlns:wpc="http://schemas.microsoft.com/office/word/2010/wordprocessingCanvas" xmlns:cx="http://schemas.microsoft.com/office/drawing/2014/chartex" xmlns:cx1="http://schemas.microsoft.com/office/drawing/2015/9/8/chartex" xmlns:cx2="http://schemas.microsoft.com/office/drawing/2015/10/21/chartex" xmlns:cx3="http://schemas.microsoft.com/office/drawing/2016/5/9/chartex" xmlns:cx4="http://schemas.microsoft.com/office/drawing/2016/5/10/chartex" xmlns:cx5="http://schemas.microsoft.com/office/drawing/2016/5/11/chartex" xmlns:cx6="http://schemas.microsoft.com/office/drawing/2016/5/12/chartex" xmlns:cx7="http://schemas.microsoft.com/office/drawing/2016/5/13/chartex" xmlns:cx8="http://schemas.microsoft.com/office/drawing/2016/5/14/chartex" xmlns:mc="http://schemas.openxmlformats.org/markup-compatibility/2006" xmlns:aink="http://schemas.microsoft.com/office/drawing/2016/ink" xmlns:am3d="http://schemas.microsoft.com/office/drawing/2017/model3d" xmlns:o="urn:schemas-microsoft-com:office:office" xmlns:r="http://schemas.openxmlformats.org/officeDocument/2006/relationships" xmlns:m="http://schemas.openxmlformats.org/officeDocument/2006/math" xmlns:v="urn:schemas-microsoft-com:vml" xmlns:wp14="http://schemas.microsoft.com/office/word/2010/wordprocessingDrawing" xmlns:wp="http://schemas.openxmlformats.org/drawingml/2006/wordprocessingDrawing" xmlns:w10="urn:schemas-microsoft-com:office:word" xmlns:w="http://schemas.openxmlformats.org/wordprocessingml/2006/main" xmlns:w14="http://schemas.microsoft.com/office/word/2010/wordml" xmlns:w15="http://schemas.microsoft.com/office/word/2012/wordml" xmlns:w16cid="http://schemas.microsoft.com/office/word/2016/wordml/cid" xmlns:w16se="http://schemas.microsoft.com/office/word/2015/wordml/symex" xmlns:wpg="http://schemas.microsoft.com/office/word/2010/wordprocessingGroup" xmlns:wpi="http://schemas.microsoft.com/office/word/2010/wordprocessingInk" xmlns:wne="http://schemas.microsoft.com/office/word/2006/wordml" xmlns:wps="http://schemas.microsoft.com/office/word/2010/wordprocessingShape" mc:Ignorable="w14 w15 w16se w16cid wp14">
   <w:abstractNum w:abstractNumId="0" w15:restartNumberingAfterBreak="0">
     <w:nsid w:val="131A7479"/>
     <w:multiLevelType w:val="hybridMultilevel"/>
@@ -1879,17 +2500,109 @@
       </w:pPr>
     </w:lvl>
   </w:abstractNum>
+  <w:abstractNum w:abstractNumId="2" w15:restartNumberingAfterBreak="0">
+    <w:nsid w:val="7CD84460"/>
+    <w:multiLevelType w:val="hybridMultilevel"/>
+    <w:tmpl w:val="57B2A2FC"/>
+    <w:lvl w:ilvl="0" w:tplc="D6F88B7A">
+      <w:start w:val="1"/>
+      <w:numFmt w:val="decimal"/>
+      <w:lvlText w:val="%1."/>
+      <w:lvlJc w:val="left"/>
+      <w:pPr>
+        <w:ind w:left="1080" w:hanging="360"/>
+      </w:pPr>
+      <w:rPr>
+        <w:rFonts w:hint="default"/>
+      </w:rPr>
+    </w:lvl>
+    <w:lvl w:ilvl="1" w:tplc="20000019" w:tentative="1">
+      <w:start w:val="1"/>
+      <w:numFmt w:val="lowerLetter"/>
+      <w:lvlText w:val="%2."/>
+      <w:lvlJc w:val="left"/>
+      <w:pPr>
+        <w:ind w:left="1800" w:hanging="360"/>
+      </w:pPr>
+    </w:lvl>
+    <w:lvl w:ilvl="2" w:tplc="2000001B" w:tentative="1">
+      <w:start w:val="1"/>
+      <w:numFmt w:val="lowerRoman"/>
+      <w:lvlText w:val="%3."/>
+      <w:lvlJc w:val="right"/>
+      <w:pPr>
+        <w:ind w:left="2520" w:hanging="180"/>
+      </w:pPr>
+    </w:lvl>
+    <w:lvl w:ilvl="3" w:tplc="2000000F" w:tentative="1">
+      <w:start w:val="1"/>
+      <w:numFmt w:val="decimal"/>
+      <w:lvlText w:val="%4."/>
+      <w:lvlJc w:val="left"/>
+      <w:pPr>
+        <w:ind w:left="3240" w:hanging="360"/>
+      </w:pPr>
+    </w:lvl>
+    <w:lvl w:ilvl="4" w:tplc="20000019" w:tentative="1">
+      <w:start w:val="1"/>
+      <w:numFmt w:val="lowerLetter"/>
+      <w:lvlText w:val="%5."/>
+      <w:lvlJc w:val="left"/>
+      <w:pPr>
+        <w:ind w:left="3960" w:hanging="360"/>
+      </w:pPr>
+    </w:lvl>
+    <w:lvl w:ilvl="5" w:tplc="2000001B" w:tentative="1">
+      <w:start w:val="1"/>
+      <w:numFmt w:val="lowerRoman"/>
+      <w:lvlText w:val="%6."/>
+      <w:lvlJc w:val="right"/>
+      <w:pPr>
+        <w:ind w:left="4680" w:hanging="180"/>
+      </w:pPr>
+    </w:lvl>
+    <w:lvl w:ilvl="6" w:tplc="2000000F" w:tentative="1">
+      <w:start w:val="1"/>
+      <w:numFmt w:val="decimal"/>
+      <w:lvlText w:val="%7."/>
+      <w:lvlJc w:val="left"/>
+      <w:pPr>
+        <w:ind w:left="5400" w:hanging="360"/>
+      </w:pPr>
+    </w:lvl>
+    <w:lvl w:ilvl="7" w:tplc="20000019" w:tentative="1">
+      <w:start w:val="1"/>
+      <w:numFmt w:val="lowerLetter"/>
+      <w:lvlText w:val="%8."/>
+      <w:lvlJc w:val="left"/>
+      <w:pPr>
+        <w:ind w:left="6120" w:hanging="360"/>
+      </w:pPr>
+    </w:lvl>
+    <w:lvl w:ilvl="8" w:tplc="2000001B" w:tentative="1">
+      <w:start w:val="1"/>
+      <w:numFmt w:val="lowerRoman"/>
+      <w:lvlText w:val="%9."/>
+      <w:lvlJc w:val="right"/>
+      <w:pPr>
+        <w:ind w:left="6840" w:hanging="180"/>
+      </w:pPr>
+    </w:lvl>
+  </w:abstractNum>
   <w:num w:numId="1">
     <w:abstractNumId w:val="0"/>
   </w:num>
   <w:num w:numId="2">
     <w:abstractNumId w:val="1"/>
   </w:num>
+  <w:num w:numId="3">
+    <w:abstractNumId w:val="2"/>
+  </w:num>
 </w:numbering>
 </file>
 
 <file path=word/styles.xml><?xml version="1.0" encoding="utf-8"?>
-<w:styles xmlns:mc="http://schemas.openxmlformats.org/markup-compatibility/2006" xmlns:r="http://schemas.openxmlformats.org/officeDocument/2006/relationships" xmlns:w="http://schemas.openxmlformats.org/wordprocessingml/2006/main" xmlns:w14="http://schemas.microsoft.com/office/word/2010/wordml" xmlns:w15="http://schemas.microsoft.com/office/word/2012/wordml" xmlns:w16se="http://schemas.microsoft.com/office/word/2015/wordml/symex" mc:Ignorable="w14 w15 w16se">
+<w:styles xmlns:mc="http://schemas.openxmlformats.org/markup-compatibility/2006" xmlns:r="http://schemas.openxmlformats.org/officeDocument/2006/relationships" xmlns:w="http://schemas.openxmlformats.org/wordprocessingml/2006/main" xmlns:w14="http://schemas.microsoft.com/office/word/2010/wordml" xmlns:w15="http://schemas.microsoft.com/office/word/2012/wordml" xmlns:w16cid="http://schemas.microsoft.com/office/word/2016/wordml/cid" xmlns:w16se="http://schemas.microsoft.com/office/word/2015/wordml/symex" mc:Ignorable="w14 w15 w16se w16cid">
   <w:docDefaults>
     <w:rPrDefault>
       <w:rPr>
@@ -1905,7 +2618,7 @@
       </w:pPr>
     </w:pPrDefault>
   </w:docDefaults>
-  <w:latentStyles w:defLockedState="0" w:defUIPriority="99" w:defSemiHidden="0" w:defUnhideWhenUsed="0" w:defQFormat="0" w:count="371">
+  <w:latentStyles w:defLockedState="0" w:defUIPriority="99" w:defSemiHidden="0" w:defUnhideWhenUsed="0" w:defQFormat="0" w:count="375">
     <w:lsdException w:name="Normal" w:uiPriority="0" w:qFormat="1"/>
     <w:lsdException w:name="heading 1" w:uiPriority="9" w:qFormat="1"/>
     <w:lsdException w:name="heading 2" w:semiHidden="1" w:uiPriority="9" w:unhideWhenUsed="1" w:qFormat="1"/>
@@ -2011,7 +2724,6 @@
     <w:lsdException w:name="HTML Sample" w:semiHidden="1" w:unhideWhenUsed="1"/>
     <w:lsdException w:name="HTML Typewriter" w:semiHidden="1" w:unhideWhenUsed="1"/>
     <w:lsdException w:name="HTML Variable" w:semiHidden="1" w:unhideWhenUsed="1"/>
-    <w:lsdException w:name="Normal Table" w:semiHidden="1" w:unhideWhenUsed="1"/>
     <w:lsdException w:name="annotation subject" w:semiHidden="1" w:unhideWhenUsed="1"/>
     <w:lsdException w:name="No List" w:semiHidden="1" w:unhideWhenUsed="1"/>
     <w:lsdException w:name="Outline List 1" w:semiHidden="1" w:unhideWhenUsed="1"/>
@@ -2055,10 +2767,8 @@
     <w:lsdException w:name="Table Elegant" w:semiHidden="1" w:unhideWhenUsed="1"/>
     <w:lsdException w:name="Table Professional" w:semiHidden="1" w:unhideWhenUsed="1"/>
     <w:lsdException w:name="Table Subtle 1" w:semiHidden="1" w:unhideWhenUsed="1"/>
-    <w:lsdException w:name="Table Subtle 2" w:semiHidden="1" w:unhideWhenUsed="1"/>
     <w:lsdException w:name="Table Web 1" w:semiHidden="1" w:unhideWhenUsed="1"/>
     <w:lsdException w:name="Table Web 2" w:semiHidden="1" w:unhideWhenUsed="1"/>
-    <w:lsdException w:name="Table Web 3" w:semiHidden="1" w:unhideWhenUsed="1"/>
     <w:lsdException w:name="Balloon Text" w:semiHidden="1" w:unhideWhenUsed="1"/>
     <w:lsdException w:name="Table Grid" w:uiPriority="39"/>
     <w:lsdException w:name="Table Theme" w:semiHidden="1" w:unhideWhenUsed="1"/>
@@ -2277,6 +2987,10 @@
     <w:lsdException w:name="List Table 5 Dark Accent 6" w:uiPriority="50"/>
     <w:lsdException w:name="List Table 6 Colorful Accent 6" w:uiPriority="51"/>
     <w:lsdException w:name="List Table 7 Colorful Accent 6" w:uiPriority="52"/>
+    <w:lsdException w:name="Mention" w:semiHidden="1" w:unhideWhenUsed="1"/>
+    <w:lsdException w:name="Smart Hyperlink" w:semiHidden="1" w:unhideWhenUsed="1"/>
+    <w:lsdException w:name="Hashtag" w:semiHidden="1" w:unhideWhenUsed="1"/>
+    <w:lsdException w:name="Unresolved Mention" w:semiHidden="1" w:unhideWhenUsed="1"/>
   </w:latentStyles>
   <w:style w:type="paragraph" w:default="1" w:styleId="Normal">
     <w:name w:val="Normal"/>

</xml_diff>